<commit_message>
Adding one more comment
</commit_message>
<xml_diff>
--- a/Data-analysis-project_JQedits_RHedits.docx
+++ b/Data-analysis-project_JQedits_RHedits.docx
@@ -1054,7 +1054,7 @@
                     </pic:cNvPicPr>
                   </pic:nvPicPr>
                   <pic:blipFill>
-                    <a:blip r:embed="rId10"/>
+                    <a:blip r:embed="rId11"/>
                     <a:stretch>
                       <a:fillRect/>
                     </a:stretch>
@@ -1345,7 +1345,7 @@
                     </pic:cNvPicPr>
                   </pic:nvPicPr>
                   <pic:blipFill>
-                    <a:blip r:embed="rId11"/>
+                    <a:blip r:embed="rId12"/>
                     <a:stretch>
                       <a:fillRect/>
                     </a:stretch>
@@ -1397,7 +1397,7 @@
                     </pic:cNvPicPr>
                   </pic:nvPicPr>
                   <pic:blipFill>
-                    <a:blip r:embed="rId12"/>
+                    <a:blip r:embed="rId13"/>
                     <a:stretch>
                       <a:fillRect/>
                     </a:stretch>
@@ -1451,7 +1451,7 @@
                     </pic:cNvPicPr>
                   </pic:nvPicPr>
                   <pic:blipFill>
-                    <a:blip r:embed="rId13"/>
+                    <a:blip r:embed="rId14"/>
                     <a:stretch>
                       <a:fillRect/>
                     </a:stretch>
@@ -1544,7 +1544,7 @@
                     </pic:cNvPicPr>
                   </pic:nvPicPr>
                   <pic:blipFill>
-                    <a:blip r:embed="rId14"/>
+                    <a:blip r:embed="rId15"/>
                     <a:stretch>
                       <a:fillRect/>
                     </a:stretch>
@@ -1595,7 +1595,7 @@
                     </pic:cNvPicPr>
                   </pic:nvPicPr>
                   <pic:blipFill>
-                    <a:blip r:embed="rId15"/>
+                    <a:blip r:embed="rId16"/>
                     <a:stretch>
                       <a:fillRect/>
                     </a:stretch>
@@ -1959,21 +1959,29 @@
           <w:t xml:space="preserve">for </w:t>
         </w:r>
       </w:ins>
+      <w:commentRangeStart w:id="19"/>
       <w:r>
         <w:t xml:space="preserve">unbalancing effects associated with salmon </w:t>
       </w:r>
-      <w:ins w:id="19" w:author="Jessica Qualley" w:date="2020-04-06T13:32:00Z">
+      <w:ins w:id="20" w:author="Jessica Qualley" w:date="2020-04-06T13:32:00Z">
         <w:r>
           <w:t>ID</w:t>
         </w:r>
       </w:ins>
-      <w:del w:id="20" w:author="Jessica Qualley" w:date="2020-04-06T13:32:00Z">
+      <w:del w:id="21" w:author="Jessica Qualley" w:date="2020-04-06T13:32:00Z">
         <w:r>
           <w:delText>id</w:delText>
         </w:r>
       </w:del>
       <w:r>
         <w:t xml:space="preserve"> on the continuous variables.</w:t>
+      </w:r>
+      <w:commentRangeEnd w:id="19"/>
+      <w:r>
+        <w:rPr>
+          <w:rStyle w:val="CommentReference"/>
+        </w:rPr>
+        <w:commentReference w:id="19"/>
       </w:r>
     </w:p>
     <w:p>
@@ -1983,7 +1991,7 @@
       <w:r>
         <w:t xml:space="preserve">The boxplot of mean salmon length per month shows greater variance and </w:t>
       </w:r>
-      <w:ins w:id="21" w:author="Jessica Qualley" w:date="2020-04-06T13:33:00Z">
+      <w:ins w:id="23" w:author="Jessica Qualley" w:date="2020-04-06T13:33:00Z">
         <w:r>
           <w:t xml:space="preserve">greater </w:t>
         </w:r>
@@ -1991,12 +1999,12 @@
       <w:r>
         <w:t>summer sample</w:t>
       </w:r>
-      <w:ins w:id="22" w:author="Jessica Qualley" w:date="2020-04-06T13:33:00Z">
+      <w:ins w:id="24" w:author="Jessica Qualley" w:date="2020-04-06T13:33:00Z">
         <w:r>
           <w:t xml:space="preserve"> size</w:t>
         </w:r>
       </w:ins>
-      <w:del w:id="23" w:author="Jessica Qualley" w:date="2020-04-06T13:33:00Z">
+      <w:del w:id="25" w:author="Jessica Qualley" w:date="2020-04-06T13:33:00Z">
         <w:r>
           <w:delText>s</w:delText>
         </w:r>
@@ -2004,12 +2012,12 @@
       <w:r>
         <w:t xml:space="preserve"> where lengths overlap with those observed in earlier months of the year</w:t>
       </w:r>
-      <w:ins w:id="24" w:author="Jessica Qualley" w:date="2020-04-06T13:34:00Z">
+      <w:ins w:id="26" w:author="Jessica Qualley" w:date="2020-04-06T13:34:00Z">
         <w:r>
           <w:t>.</w:t>
         </w:r>
       </w:ins>
-      <w:del w:id="25" w:author="Jessica Qualley" w:date="2020-04-06T13:34:00Z">
+      <w:del w:id="27" w:author="Jessica Qualley" w:date="2020-04-06T13:34:00Z">
         <w:r>
           <w:delText>,</w:delText>
         </w:r>
@@ -2017,27 +2025,27 @@
       <w:r>
         <w:t xml:space="preserve"> </w:t>
       </w:r>
-      <w:del w:id="26" w:author="Jessica Qualley" w:date="2020-04-06T13:34:00Z">
+      <w:del w:id="28" w:author="Jessica Qualley" w:date="2020-04-06T13:34:00Z">
         <w:r>
           <w:delText>likel</w:delText>
         </w:r>
       </w:del>
-      <w:ins w:id="27" w:author="Jessica Qualley" w:date="2020-04-06T13:34:00Z">
+      <w:ins w:id="29" w:author="Jessica Qualley" w:date="2020-04-06T13:34:00Z">
         <w:r>
           <w:t>This</w:t>
         </w:r>
       </w:ins>
-      <w:del w:id="28" w:author="Jessica Qualley" w:date="2020-04-06T13:34:00Z">
+      <w:del w:id="30" w:author="Jessica Qualley" w:date="2020-04-06T13:34:00Z">
         <w:r>
           <w:delText xml:space="preserve">y </w:delText>
         </w:r>
       </w:del>
-      <w:ins w:id="29" w:author="Jessica Qualley" w:date="2020-04-06T13:34:00Z">
+      <w:ins w:id="31" w:author="Jessica Qualley" w:date="2020-04-06T13:34:00Z">
         <w:r>
           <w:t xml:space="preserve"> </w:t>
         </w:r>
       </w:ins>
-      <w:del w:id="30" w:author="Jessica Qualley" w:date="2020-04-06T13:35:00Z">
+      <w:del w:id="32" w:author="Jessica Qualley" w:date="2020-04-06T13:35:00Z">
         <w:r>
           <w:delText xml:space="preserve">due to </w:delText>
         </w:r>
@@ -2045,7 +2053,7 @@
       <w:r>
         <w:t xml:space="preserve">unbalanced sampling effort </w:t>
       </w:r>
-      <w:ins w:id="31" w:author="Jessica Qualley" w:date="2020-04-06T13:35:00Z">
+      <w:ins w:id="33" w:author="Jessica Qualley" w:date="2020-04-06T13:35:00Z">
         <w:r>
           <w:t xml:space="preserve">may be </w:t>
         </w:r>
@@ -2053,12 +2061,12 @@
       <w:r>
         <w:t>contributing to the concave up shape observed in the pairwise scatterplot. The remaining relationships observed in the pairwise scatterplots were consistent with the pairwise correlation coefficients. Salmon length was moderately, positively correlated (0.449) with latitude but moderately, negatively correlated longitude (-0.3991). There was a strong, negative correlation (-0.8721) between latitude and longitude. VIF values of latitude (4.721313) and longitude (4.428887) were greater than 3 and strongly colinear, which is expected due to the geographical constraints of the Strait of Georgia and Juan de Fuca. We will run models with either latitude or longitude to avoid the confounding effects of including both variables in a single model. (</w:t>
       </w:r>
-      <w:ins w:id="32" w:author="Jessica Qualley" w:date="2020-04-06T13:33:00Z">
+      <w:ins w:id="34" w:author="Jessica Qualley" w:date="2020-04-06T13:33:00Z">
         <w:r>
           <w:t>200</w:t>
         </w:r>
       </w:ins>
-      <w:del w:id="33" w:author="Jessica Qualley" w:date="2020-04-06T13:33:00Z">
+      <w:del w:id="35" w:author="Jessica Qualley" w:date="2020-04-06T13:33:00Z">
         <w:r>
           <w:delText>19</w:delText>
         </w:r>
@@ -2077,7 +2085,7 @@
       <w:r>
         <w:t>#Section 5: Statistical Methods and Model Fitting</w:t>
       </w:r>
-      <w:del w:id="34" w:author="Jessica Qualley" w:date="2020-04-06T13:36:00Z">
+      <w:del w:id="36" w:author="Jessica Qualley" w:date="2020-04-06T13:36:00Z">
         <w:r>
           <w:delText xml:space="preserve"> (200 words)</w:delText>
         </w:r>
@@ -2089,23 +2097,6 @@
       </w:pPr>
       <w:r>
         <w:t xml:space="preserve">We will be using linear mixed-effects models using the R Package lme4 (Bates et al. 2015). We are assuming that otolith width (mm), our response variable, is normally distributed as suggested by a histogram of otolith width. We will model otolith width (mm) as function of salmon length (cm), day of year in 2018, latitude and longitude. Dotplots and histograms of these predictor variables show few missing values or outliers so the data from these variables can be used for modelling. There wasn’t strong colinearity between predictor variables except for longitude and latitude, which we will not include in the same model. We have chosen to standardize our predictor variables as they were measured on vastly different scales. We will include a random intercept corresponding to individual salmon (salmon </w:t>
-      </w:r>
-      <w:ins w:id="35" w:author="Jessica Qualley" w:date="2020-04-06T13:37:00Z">
-        <w:r>
-          <w:t>ID</w:t>
-        </w:r>
-      </w:ins>
-      <w:del w:id="36" w:author="Jessica Qualley" w:date="2020-04-06T13:37:00Z">
-        <w:r>
-          <w:delText>id</w:delText>
-        </w:r>
-      </w:del>
-      <w:r>
-        <w:t xml:space="preserve">) to avoid autocorrelation from non-independence of multiple herring that may occur in a single salmon or experimental unit. Ecologically, it is likely that multiple </w:t>
-      </w:r>
-      <w:r>
-        <w:lastRenderedPageBreak/>
-        <w:t xml:space="preserve">herring in one stomach have similar sizes if they travel in the same school targeted by an individual salmon. We have chosen a random intercept for salmon </w:t>
       </w:r>
       <w:ins w:id="37" w:author="Jessica Qualley" w:date="2020-04-06T13:37:00Z">
         <w:r>
@@ -2118,6 +2109,23 @@
         </w:r>
       </w:del>
       <w:r>
+        <w:t xml:space="preserve">) to avoid autocorrelation from non-independence of multiple herring that may occur in a single salmon or experimental unit. Ecologically, it is likely that multiple </w:t>
+      </w:r>
+      <w:r>
+        <w:lastRenderedPageBreak/>
+        <w:t xml:space="preserve">herring in one stomach have similar sizes if they travel in the same school targeted by an individual salmon. We have chosen a random intercept for salmon </w:t>
+      </w:r>
+      <w:ins w:id="39" w:author="Jessica Qualley" w:date="2020-04-06T13:37:00Z">
+        <w:r>
+          <w:t>ID</w:t>
+        </w:r>
+      </w:ins>
+      <w:del w:id="40" w:author="Jessica Qualley" w:date="2020-04-06T13:37:00Z">
+        <w:r>
+          <w:delText>id</w:delText>
+        </w:r>
+      </w:del>
+      <w:r>
         <w:t xml:space="preserve"> because the number of levels is greater than 10 (Zuur et al. 2007). (196)</w:t>
       </w:r>
     </w:p>
@@ -4247,7 +4255,7 @@
         </w:rPr>
         <w:t xml:space="preserve">#Models with two explanatory variables </w:t>
       </w:r>
-      <w:del w:id="39" w:author="Jessica Qualley" w:date="2020-04-06T13:40:00Z">
+      <w:del w:id="41" w:author="Jessica Qualley" w:date="2020-04-06T13:40:00Z">
         <w:r>
           <w:rPr>
             <w:rStyle w:val="CommentTok"/>
@@ -4255,14 +4263,14 @@
           <w:delText>and one</w:delText>
         </w:r>
       </w:del>
-      <w:ins w:id="40" w:author="Jessica Qualley" w:date="2020-04-06T13:40:00Z">
+      <w:ins w:id="42" w:author="Jessica Qualley" w:date="2020-04-06T13:40:00Z">
         <w:r>
           <w:rPr>
             <w:rStyle w:val="CommentTok"/>
           </w:rPr>
           <w:t xml:space="preserve">in </w:t>
         </w:r>
-        <w:commentRangeStart w:id="41"/>
+        <w:commentRangeStart w:id="43"/>
         <w:r>
           <w:rPr>
             <w:rStyle w:val="CommentTok"/>
@@ -4270,12 +4278,12 @@
           <w:t>the</w:t>
         </w:r>
       </w:ins>
-      <w:commentRangeEnd w:id="41"/>
+      <w:commentRangeEnd w:id="43"/>
       <w:r>
         <w:rPr>
           <w:rStyle w:val="CommentReference"/>
         </w:rPr>
-        <w:commentReference w:id="41"/>
+        <w:commentReference w:id="43"/>
       </w:r>
       <w:r>
         <w:rPr>
@@ -4892,7 +4900,7 @@
         </w:rPr>
         <w:t xml:space="preserve">#Models with </w:t>
       </w:r>
-      <w:del w:id="42" w:author="Jessica Qualley" w:date="2020-04-06T13:42:00Z">
+      <w:del w:id="44" w:author="Jessica Qualley" w:date="2020-04-06T13:42:00Z">
         <w:r>
           <w:rPr>
             <w:rStyle w:val="CommentTok"/>
@@ -4900,7 +4908,7 @@
           <w:delText xml:space="preserve">three </w:delText>
         </w:r>
       </w:del>
-      <w:ins w:id="43" w:author="Jessica Qualley" w:date="2020-04-06T13:42:00Z">
+      <w:ins w:id="45" w:author="Jessica Qualley" w:date="2020-04-06T13:42:00Z">
         <w:r>
           <w:rPr>
             <w:rStyle w:val="CommentTok"/>
@@ -4914,7 +4922,7 @@
         </w:rPr>
         <w:t xml:space="preserve">explanatory variables </w:t>
       </w:r>
-      <w:del w:id="44" w:author="Jessica Qualley" w:date="2020-04-06T13:40:00Z">
+      <w:del w:id="46" w:author="Jessica Qualley" w:date="2020-04-06T13:40:00Z">
         <w:r>
           <w:rPr>
             <w:rStyle w:val="CommentTok"/>
@@ -4922,7 +4930,7 @@
           <w:delText>and one</w:delText>
         </w:r>
       </w:del>
-      <w:ins w:id="45" w:author="Jessica Qualley" w:date="2020-04-06T13:40:00Z">
+      <w:ins w:id="47" w:author="Jessica Qualley" w:date="2020-04-06T13:40:00Z">
         <w:r>
           <w:rPr>
             <w:rStyle w:val="CommentTok"/>
@@ -4936,7 +4944,7 @@
         </w:rPr>
         <w:t xml:space="preserve"> interaction term</w:t>
       </w:r>
-      <w:ins w:id="46" w:author="Jessica Qualley" w:date="2020-04-06T13:42:00Z">
+      <w:ins w:id="48" w:author="Jessica Qualley" w:date="2020-04-06T13:42:00Z">
         <w:r>
           <w:rPr>
             <w:rStyle w:val="CommentTok"/>
@@ -5529,7 +5537,7 @@
         </w:rPr>
         <w:t xml:space="preserve">#Models with three explanatory variables </w:t>
       </w:r>
-      <w:del w:id="47" w:author="Jessica Qualley" w:date="2020-04-06T13:42:00Z">
+      <w:del w:id="49" w:author="Jessica Qualley" w:date="2020-04-06T13:42:00Z">
         <w:r>
           <w:rPr>
             <w:rStyle w:val="CommentTok"/>
@@ -5537,7 +5545,7 @@
           <w:delText>and two</w:delText>
         </w:r>
       </w:del>
-      <w:ins w:id="48" w:author="Jessica Qualley" w:date="2020-04-06T13:42:00Z">
+      <w:ins w:id="50" w:author="Jessica Qualley" w:date="2020-04-06T13:42:00Z">
         <w:r>
           <w:rPr>
             <w:rStyle w:val="CommentTok"/>
@@ -5551,7 +5559,7 @@
         </w:rPr>
         <w:t xml:space="preserve"> interaction term</w:t>
       </w:r>
-      <w:del w:id="49" w:author="Jessica Qualley" w:date="2020-04-06T13:42:00Z">
+      <w:del w:id="51" w:author="Jessica Qualley" w:date="2020-04-06T13:42:00Z">
         <w:r>
           <w:rPr>
             <w:rStyle w:val="CommentTok"/>
@@ -5833,8 +5841,8 @@
       <w:pPr>
         <w:pStyle w:val="SourceCode"/>
       </w:pPr>
-      <w:commentRangeStart w:id="50"/>
-      <w:commentRangeStart w:id="51"/>
+      <w:commentRangeStart w:id="52"/>
+      <w:commentRangeStart w:id="53"/>
       <w:r>
         <w:rPr>
           <w:rStyle w:val="VerbatimChar"/>
@@ -5874,19 +5882,19 @@
         </w:rPr>
         <w:t>## `geom_smooth()` using method = 'loess' and formula 'y ~ x'</w:t>
       </w:r>
-      <w:commentRangeEnd w:id="50"/>
+      <w:commentRangeEnd w:id="52"/>
       <w:r>
         <w:rPr>
           <w:rStyle w:val="CommentReference"/>
         </w:rPr>
-        <w:commentReference w:id="50"/>
-      </w:r>
-      <w:commentRangeEnd w:id="51"/>
+        <w:commentReference w:id="52"/>
+      </w:r>
+      <w:commentRangeEnd w:id="53"/>
       <w:r>
         <w:rPr>
           <w:rStyle w:val="CommentReference"/>
         </w:rPr>
-        <w:commentReference w:id="51"/>
+        <w:commentReference w:id="53"/>
       </w:r>
     </w:p>
     <w:p>
@@ -5913,7 +5921,7 @@
                     </pic:cNvPicPr>
                   </pic:nvPicPr>
                   <pic:blipFill>
-                    <a:blip r:embed="rId16"/>
+                    <a:blip r:embed="rId17"/>
                     <a:stretch>
                       <a:fillRect/>
                     </a:stretch>
@@ -6316,27 +6324,27 @@
         </w:rPr>
         <w:t xml:space="preserve">## `geom_smooth()` using method = 'loess' and formula 'y ~ </w:t>
       </w:r>
-      <w:commentRangeStart w:id="52"/>
-      <w:commentRangeStart w:id="53"/>
+      <w:commentRangeStart w:id="54"/>
+      <w:commentRangeStart w:id="55"/>
       <w:r>
         <w:rPr>
           <w:rStyle w:val="VerbatimChar"/>
         </w:rPr>
         <w:t>x</w:t>
       </w:r>
-      <w:commentRangeEnd w:id="52"/>
+      <w:commentRangeEnd w:id="54"/>
       <w:r>
         <w:rPr>
           <w:rStyle w:val="CommentReference"/>
         </w:rPr>
-        <w:commentReference w:id="52"/>
-      </w:r>
-      <w:commentRangeEnd w:id="53"/>
+        <w:commentReference w:id="54"/>
+      </w:r>
+      <w:commentRangeEnd w:id="55"/>
       <w:r>
         <w:rPr>
           <w:rStyle w:val="CommentReference"/>
         </w:rPr>
-        <w:commentReference w:id="53"/>
+        <w:commentReference w:id="55"/>
       </w:r>
       <w:r>
         <w:rPr>
@@ -6370,7 +6378,7 @@
                     </pic:cNvPicPr>
                   </pic:nvPicPr>
                   <pic:blipFill>
-                    <a:blip r:embed="rId17"/>
+                    <a:blip r:embed="rId18"/>
                     <a:stretch>
                       <a:fillRect/>
                     </a:stretch>
@@ -6416,61 +6424,6 @@
                 <pic:pic xmlns:pic="http://schemas.openxmlformats.org/drawingml/2006/picture">
                   <pic:nvPicPr>
                     <pic:cNvPr id="0" name="Picture" descr="Data-analysis-project_files/figure-docx/unnamed-chunk-16-1.png"/>
-                    <pic:cNvPicPr>
-                      <a:picLocks noChangeAspect="1" noChangeArrowheads="1"/>
-                    </pic:cNvPicPr>
-                  </pic:nvPicPr>
-                  <pic:blipFill>
-                    <a:blip r:embed="rId18"/>
-                    <a:stretch>
-                      <a:fillRect/>
-                    </a:stretch>
-                  </pic:blipFill>
-                  <pic:spPr bwMode="auto">
-                    <a:xfrm>
-                      <a:off x="0" y="0"/>
-                      <a:ext cx="5334000" cy="5334000"/>
-                    </a:xfrm>
-                    <a:prstGeom prst="rect">
-                      <a:avLst/>
-                    </a:prstGeom>
-                    <a:noFill/>
-                    <a:ln w="9525">
-                      <a:noFill/>
-                      <a:headEnd/>
-                      <a:tailEnd/>
-                    </a:ln>
-                  </pic:spPr>
-                </pic:pic>
-              </a:graphicData>
-            </a:graphic>
-          </wp:inline>
-        </w:drawing>
-      </w:r>
-    </w:p>
-    <w:p>
-      <w:pPr>
-        <w:pStyle w:val="BodyText"/>
-      </w:pPr>
-      <w:r>
-        <w:lastRenderedPageBreak/>
-        <w:t xml:space="preserve">##Plotting random intercepts for Model 11 and Model 6 </w:t>
-      </w:r>
-      <w:r>
-        <w:rPr>
-          <w:noProof/>
-        </w:rPr>
-        <w:drawing>
-          <wp:inline distT="0" distB="0" distL="0" distR="0" wp14:anchorId="684555CF" wp14:editId="46F9D086">
-            <wp:extent cx="5334000" cy="5334000"/>
-            <wp:effectExtent l="0" t="0" r="0" b="0"/>
-            <wp:docPr id="10" name="Picture"/>
-            <wp:cNvGraphicFramePr/>
-            <a:graphic xmlns:a="http://schemas.openxmlformats.org/drawingml/2006/main">
-              <a:graphicData uri="http://schemas.openxmlformats.org/drawingml/2006/picture">
-                <pic:pic xmlns:pic="http://schemas.openxmlformats.org/drawingml/2006/picture">
-                  <pic:nvPicPr>
-                    <pic:cNvPr id="0" name="Picture" descr="Data-analysis-project_files/figure-docx/unnamed-chunk-17-1.png"/>
                     <pic:cNvPicPr>
                       <a:picLocks noChangeAspect="1" noChangeArrowheads="1"/>
                     </pic:cNvPicPr>
@@ -6507,57 +6460,25 @@
       <w:pPr>
         <w:pStyle w:val="BodyText"/>
       </w:pPr>
-      <w:commentRangeStart w:id="54"/>
-      <w:r>
-        <w:t>##Plott</w:t>
-      </w:r>
-      <w:ins w:id="55" w:author="Jessica Qualley" w:date="2020-04-06T13:45:00Z">
-        <w:r>
-          <w:t>i</w:t>
-        </w:r>
-      </w:ins>
-      <w:r>
-        <w:t>ng Model 6 residuals vs. salmon length</w:t>
-      </w:r>
-      <w:commentRangeEnd w:id="54"/>
-      <w:r>
-        <w:rPr>
-          <w:rStyle w:val="CommentReference"/>
-        </w:rPr>
-        <w:commentReference w:id="54"/>
-      </w:r>
-    </w:p>
-    <w:p>
-      <w:pPr>
-        <w:pStyle w:val="SourceCode"/>
-      </w:pPr>
-      <w:r>
-        <w:rPr>
-          <w:rStyle w:val="VerbatimChar"/>
-        </w:rPr>
-        <w:t>## `geom_smooth()` using method = 'loess' and formula 'y ~ x'</w:t>
-      </w:r>
-    </w:p>
-    <w:p>
-      <w:pPr>
-        <w:pStyle w:val="FirstParagraph"/>
-      </w:pPr>
+      <w:r>
+        <w:lastRenderedPageBreak/>
+        <w:t xml:space="preserve">##Plotting random intercepts for Model 11 and Model 6 </w:t>
+      </w:r>
       <w:r>
         <w:rPr>
           <w:noProof/>
         </w:rPr>
-        <w:lastRenderedPageBreak/>
         <w:drawing>
-          <wp:inline distT="0" distB="0" distL="0" distR="0" wp14:anchorId="78C174DA" wp14:editId="30ACB6AC">
-            <wp:extent cx="5334000" cy="2667000"/>
+          <wp:inline distT="0" distB="0" distL="0" distR="0" wp14:anchorId="684555CF" wp14:editId="46F9D086">
+            <wp:extent cx="5334000" cy="5334000"/>
             <wp:effectExtent l="0" t="0" r="0" b="0"/>
-            <wp:docPr id="11" name="Picture"/>
+            <wp:docPr id="10" name="Picture"/>
             <wp:cNvGraphicFramePr/>
             <a:graphic xmlns:a="http://schemas.openxmlformats.org/drawingml/2006/main">
               <a:graphicData uri="http://schemas.openxmlformats.org/drawingml/2006/picture">
                 <pic:pic xmlns:pic="http://schemas.openxmlformats.org/drawingml/2006/picture">
                   <pic:nvPicPr>
-                    <pic:cNvPr id="0" name="Picture" descr="Data-analysis-project_files/figure-docx/unnamed-chunk-18-1.png"/>
+                    <pic:cNvPr id="0" name="Picture" descr="Data-analysis-project_files/figure-docx/unnamed-chunk-17-1.png"/>
                     <pic:cNvPicPr>
                       <a:picLocks noChangeAspect="1" noChangeArrowheads="1"/>
                     </pic:cNvPicPr>
@@ -6571,7 +6492,7 @@
                   <pic:spPr bwMode="auto">
                     <a:xfrm>
                       <a:off x="0" y="0"/>
-                      <a:ext cx="5334000" cy="2667000"/>
+                      <a:ext cx="5334000" cy="5334000"/>
                     </a:xfrm>
                     <a:prstGeom prst="rect">
                       <a:avLst/>
@@ -6595,9 +6516,16 @@
         <w:pStyle w:val="BodyText"/>
       </w:pPr>
       <w:commentRangeStart w:id="56"/>
-      <w:commentRangeStart w:id="57"/>
-      <w:r>
-        <w:t>##Plotting for spatial and temporal autocorrelation</w:t>
+      <w:r>
+        <w:t>##Plott</w:t>
+      </w:r>
+      <w:ins w:id="57" w:author="Jessica Qualley" w:date="2020-04-06T13:45:00Z">
+        <w:r>
+          <w:t>i</w:t>
+        </w:r>
+      </w:ins>
+      <w:r>
+        <w:t>ng Model 6 residuals vs. salmon length</w:t>
       </w:r>
       <w:commentRangeEnd w:id="56"/>
       <w:r>
@@ -6605,13 +6533,6 @@
           <w:rStyle w:val="CommentReference"/>
         </w:rPr>
         <w:commentReference w:id="56"/>
-      </w:r>
-      <w:commentRangeEnd w:id="57"/>
-      <w:r>
-        <w:rPr>
-          <w:rStyle w:val="CommentReference"/>
-        </w:rPr>
-        <w:commentReference w:id="57"/>
       </w:r>
     </w:p>
     <w:p>
@@ -6620,126 +6541,9 @@
       </w:pPr>
       <w:r>
         <w:rPr>
-          <w:rStyle w:val="CommentTok"/>
-        </w:rPr>
-        <w:t>#Create column of standardized otolith widths ((x - mean)/ 1 sd)</w:t>
-      </w:r>
-      <w:r>
-        <w:br/>
-      </w:r>
-      <w:r>
-        <w:rPr>
-          <w:rStyle w:val="NormalTok"/>
-        </w:rPr>
-        <w:t>herring_data</w:t>
-      </w:r>
-      <w:r>
-        <w:rPr>
-          <w:rStyle w:val="OperatorTok"/>
-        </w:rPr>
-        <w:t>$</w:t>
-      </w:r>
-      <w:r>
-        <w:rPr>
-          <w:rStyle w:val="NormalTok"/>
-        </w:rPr>
-        <w:t>oto.width_standardized &lt;-</w:t>
-      </w:r>
-      <w:r>
-        <w:rPr>
-          <w:rStyle w:val="StringTok"/>
-        </w:rPr>
-        <w:t xml:space="preserve"> </w:t>
-      </w:r>
-      <w:r>
-        <w:rPr>
-          <w:rStyle w:val="NormalTok"/>
-        </w:rPr>
-        <w:t>(herring_data</w:t>
-      </w:r>
-      <w:r>
-        <w:rPr>
-          <w:rStyle w:val="OperatorTok"/>
-        </w:rPr>
-        <w:t>$</w:t>
-      </w:r>
-      <w:r>
-        <w:rPr>
-          <w:rStyle w:val="NormalTok"/>
-        </w:rPr>
-        <w:t xml:space="preserve">oto.width </w:t>
-      </w:r>
-      <w:r>
-        <w:rPr>
-          <w:rStyle w:val="OperatorTok"/>
-        </w:rPr>
-        <w:t>-</w:t>
-      </w:r>
-      <w:r>
-        <w:rPr>
-          <w:rStyle w:val="StringTok"/>
-        </w:rPr>
-        <w:t xml:space="preserve"> </w:t>
-      </w:r>
-      <w:r>
-        <w:rPr>
-          <w:rStyle w:val="KeywordTok"/>
-        </w:rPr>
-        <w:t>mean</w:t>
-      </w:r>
-      <w:r>
-        <w:rPr>
-          <w:rStyle w:val="NormalTok"/>
-        </w:rPr>
-        <w:t>(herring_data</w:t>
-      </w:r>
-      <w:r>
-        <w:rPr>
-          <w:rStyle w:val="OperatorTok"/>
-        </w:rPr>
-        <w:t>$</w:t>
-      </w:r>
-      <w:r>
-        <w:rPr>
-          <w:rStyle w:val="NormalTok"/>
-        </w:rPr>
-        <w:t xml:space="preserve">oto.width)) </w:t>
-      </w:r>
-      <w:r>
-        <w:rPr>
-          <w:rStyle w:val="OperatorTok"/>
-        </w:rPr>
-        <w:t>/</w:t>
-      </w:r>
-      <w:r>
-        <w:rPr>
-          <w:rStyle w:val="StringTok"/>
-        </w:rPr>
-        <w:t xml:space="preserve"> </w:t>
-      </w:r>
-      <w:r>
-        <w:rPr>
-          <w:rStyle w:val="KeywordTok"/>
-        </w:rPr>
-        <w:t>sd</w:t>
-      </w:r>
-      <w:r>
-        <w:rPr>
-          <w:rStyle w:val="NormalTok"/>
-        </w:rPr>
-        <w:t>(herring_data</w:t>
-      </w:r>
-      <w:r>
-        <w:rPr>
-          <w:rStyle w:val="OperatorTok"/>
-        </w:rPr>
-        <w:t>$</w:t>
-      </w:r>
-      <w:r>
-        <w:rPr>
-          <w:rStyle w:val="NormalTok"/>
-        </w:rPr>
-        <w:t>oto.width)</w:t>
+          <w:rStyle w:val="VerbatimChar"/>
+        </w:rPr>
+        <w:t>## `geom_smooth()` using method = 'loess' and formula 'y ~ x'</w:t>
       </w:r>
     </w:p>
     <w:p>
@@ -6750,17 +6554,18 @@
         <w:rPr>
           <w:noProof/>
         </w:rPr>
+        <w:lastRenderedPageBreak/>
         <w:drawing>
-          <wp:inline distT="0" distB="0" distL="0" distR="0" wp14:anchorId="6CE8B87A" wp14:editId="36FA11EA">
+          <wp:inline distT="0" distB="0" distL="0" distR="0" wp14:anchorId="78C174DA" wp14:editId="30ACB6AC">
             <wp:extent cx="5334000" cy="2667000"/>
             <wp:effectExtent l="0" t="0" r="0" b="0"/>
-            <wp:docPr id="12" name="Picture"/>
+            <wp:docPr id="11" name="Picture"/>
             <wp:cNvGraphicFramePr/>
             <a:graphic xmlns:a="http://schemas.openxmlformats.org/drawingml/2006/main">
               <a:graphicData uri="http://schemas.openxmlformats.org/drawingml/2006/picture">
                 <pic:pic xmlns:pic="http://schemas.openxmlformats.org/drawingml/2006/picture">
                   <pic:nvPicPr>
-                    <pic:cNvPr id="0" name="Picture" descr="Data-analysis-project_files/figure-docx/unnamed-chunk-20-1.png"/>
+                    <pic:cNvPr id="0" name="Picture" descr="Data-analysis-project_files/figure-docx/unnamed-chunk-18-1.png"/>
                     <pic:cNvPicPr>
                       <a:picLocks noChangeAspect="1" noChangeArrowheads="1"/>
                     </pic:cNvPicPr>
@@ -6797,6 +6602,209 @@
       <w:pPr>
         <w:pStyle w:val="BodyText"/>
       </w:pPr>
+      <w:commentRangeStart w:id="58"/>
+      <w:commentRangeStart w:id="59"/>
+      <w:r>
+        <w:t>##Plotting for spatial and temporal autocorrelation</w:t>
+      </w:r>
+      <w:commentRangeEnd w:id="58"/>
+      <w:r>
+        <w:rPr>
+          <w:rStyle w:val="CommentReference"/>
+        </w:rPr>
+        <w:commentReference w:id="58"/>
+      </w:r>
+      <w:commentRangeEnd w:id="59"/>
+      <w:r>
+        <w:rPr>
+          <w:rStyle w:val="CommentReference"/>
+        </w:rPr>
+        <w:commentReference w:id="59"/>
+      </w:r>
+    </w:p>
+    <w:p>
+      <w:pPr>
+        <w:pStyle w:val="SourceCode"/>
+      </w:pPr>
+      <w:r>
+        <w:rPr>
+          <w:rStyle w:val="CommentTok"/>
+        </w:rPr>
+        <w:t>#Create column of standardized otolith widths ((x - mean)/ 1 sd)</w:t>
+      </w:r>
+      <w:r>
+        <w:br/>
+      </w:r>
+      <w:r>
+        <w:rPr>
+          <w:rStyle w:val="NormalTok"/>
+        </w:rPr>
+        <w:t>herring_data</w:t>
+      </w:r>
+      <w:r>
+        <w:rPr>
+          <w:rStyle w:val="OperatorTok"/>
+        </w:rPr>
+        <w:t>$</w:t>
+      </w:r>
+      <w:r>
+        <w:rPr>
+          <w:rStyle w:val="NormalTok"/>
+        </w:rPr>
+        <w:t>oto.width_standardized &lt;-</w:t>
+      </w:r>
+      <w:r>
+        <w:rPr>
+          <w:rStyle w:val="StringTok"/>
+        </w:rPr>
+        <w:t xml:space="preserve"> </w:t>
+      </w:r>
+      <w:r>
+        <w:rPr>
+          <w:rStyle w:val="NormalTok"/>
+        </w:rPr>
+        <w:t>(herring_data</w:t>
+      </w:r>
+      <w:r>
+        <w:rPr>
+          <w:rStyle w:val="OperatorTok"/>
+        </w:rPr>
+        <w:t>$</w:t>
+      </w:r>
+      <w:r>
+        <w:rPr>
+          <w:rStyle w:val="NormalTok"/>
+        </w:rPr>
+        <w:t xml:space="preserve">oto.width </w:t>
+      </w:r>
+      <w:r>
+        <w:rPr>
+          <w:rStyle w:val="OperatorTok"/>
+        </w:rPr>
+        <w:t>-</w:t>
+      </w:r>
+      <w:r>
+        <w:rPr>
+          <w:rStyle w:val="StringTok"/>
+        </w:rPr>
+        <w:t xml:space="preserve"> </w:t>
+      </w:r>
+      <w:r>
+        <w:rPr>
+          <w:rStyle w:val="KeywordTok"/>
+        </w:rPr>
+        <w:t>mean</w:t>
+      </w:r>
+      <w:r>
+        <w:rPr>
+          <w:rStyle w:val="NormalTok"/>
+        </w:rPr>
+        <w:t>(herring_data</w:t>
+      </w:r>
+      <w:r>
+        <w:rPr>
+          <w:rStyle w:val="OperatorTok"/>
+        </w:rPr>
+        <w:t>$</w:t>
+      </w:r>
+      <w:r>
+        <w:rPr>
+          <w:rStyle w:val="NormalTok"/>
+        </w:rPr>
+        <w:t xml:space="preserve">oto.width)) </w:t>
+      </w:r>
+      <w:r>
+        <w:rPr>
+          <w:rStyle w:val="OperatorTok"/>
+        </w:rPr>
+        <w:t>/</w:t>
+      </w:r>
+      <w:r>
+        <w:rPr>
+          <w:rStyle w:val="StringTok"/>
+        </w:rPr>
+        <w:t xml:space="preserve"> </w:t>
+      </w:r>
+      <w:r>
+        <w:rPr>
+          <w:rStyle w:val="KeywordTok"/>
+        </w:rPr>
+        <w:t>sd</w:t>
+      </w:r>
+      <w:r>
+        <w:rPr>
+          <w:rStyle w:val="NormalTok"/>
+        </w:rPr>
+        <w:t>(herring_data</w:t>
+      </w:r>
+      <w:r>
+        <w:rPr>
+          <w:rStyle w:val="OperatorTok"/>
+        </w:rPr>
+        <w:t>$</w:t>
+      </w:r>
+      <w:r>
+        <w:rPr>
+          <w:rStyle w:val="NormalTok"/>
+        </w:rPr>
+        <w:t>oto.width)</w:t>
+      </w:r>
+    </w:p>
+    <w:p>
+      <w:pPr>
+        <w:pStyle w:val="FirstParagraph"/>
+      </w:pPr>
+      <w:r>
+        <w:rPr>
+          <w:noProof/>
+        </w:rPr>
+        <w:drawing>
+          <wp:inline distT="0" distB="0" distL="0" distR="0" wp14:anchorId="6CE8B87A" wp14:editId="36FA11EA">
+            <wp:extent cx="5334000" cy="2667000"/>
+            <wp:effectExtent l="0" t="0" r="0" b="0"/>
+            <wp:docPr id="12" name="Picture"/>
+            <wp:cNvGraphicFramePr/>
+            <a:graphic xmlns:a="http://schemas.openxmlformats.org/drawingml/2006/main">
+              <a:graphicData uri="http://schemas.openxmlformats.org/drawingml/2006/picture">
+                <pic:pic xmlns:pic="http://schemas.openxmlformats.org/drawingml/2006/picture">
+                  <pic:nvPicPr>
+                    <pic:cNvPr id="0" name="Picture" descr="Data-analysis-project_files/figure-docx/unnamed-chunk-20-1.png"/>
+                    <pic:cNvPicPr>
+                      <a:picLocks noChangeAspect="1" noChangeArrowheads="1"/>
+                    </pic:cNvPicPr>
+                  </pic:nvPicPr>
+                  <pic:blipFill>
+                    <a:blip r:embed="rId22"/>
+                    <a:stretch>
+                      <a:fillRect/>
+                    </a:stretch>
+                  </pic:blipFill>
+                  <pic:spPr bwMode="auto">
+                    <a:xfrm>
+                      <a:off x="0" y="0"/>
+                      <a:ext cx="5334000" cy="2667000"/>
+                    </a:xfrm>
+                    <a:prstGeom prst="rect">
+                      <a:avLst/>
+                    </a:prstGeom>
+                    <a:noFill/>
+                    <a:ln w="9525">
+                      <a:noFill/>
+                      <a:headEnd/>
+                      <a:tailEnd/>
+                    </a:ln>
+                  </pic:spPr>
+                </pic:pic>
+              </a:graphicData>
+            </a:graphic>
+          </wp:inline>
+        </w:drawing>
+      </w:r>
+    </w:p>
+    <w:p>
+      <w:pPr>
+        <w:pStyle w:val="BodyText"/>
+      </w:pPr>
       <w:r>
         <w:rPr>
           <w:noProof/>
@@ -6818,7 +6826,7 @@
                     </pic:cNvPicPr>
                   </pic:nvPicPr>
                   <pic:blipFill>
-                    <a:blip r:embed="rId22"/>
+                    <a:blip r:embed="rId23"/>
                     <a:stretch>
                       <a:fillRect/>
                     </a:stretch>
@@ -8780,7 +8788,7 @@
         </w:rPr>
         <w:t xml:space="preserve">#Models with two explanatory variables </w:t>
       </w:r>
-      <w:del w:id="58" w:author="Jessica Qualley" w:date="2020-04-06T13:52:00Z">
+      <w:del w:id="60" w:author="Jessica Qualley" w:date="2020-04-06T13:52:00Z">
         <w:r>
           <w:rPr>
             <w:rStyle w:val="CommentTok"/>
@@ -8788,7 +8796,7 @@
           <w:delText>and one</w:delText>
         </w:r>
       </w:del>
-      <w:ins w:id="59" w:author="Jessica Qualley" w:date="2020-04-06T13:52:00Z">
+      <w:ins w:id="61" w:author="Jessica Qualley" w:date="2020-04-06T13:52:00Z">
         <w:r>
           <w:rPr>
             <w:rStyle w:val="CommentTok"/>
@@ -8796,7 +8804,7 @@
           <w:t>in t</w:t>
         </w:r>
       </w:ins>
-      <w:ins w:id="60" w:author="Jessica Qualley" w:date="2020-04-06T13:53:00Z">
+      <w:ins w:id="62" w:author="Jessica Qualley" w:date="2020-04-06T13:53:00Z">
         <w:r>
           <w:rPr>
             <w:rStyle w:val="CommentTok"/>
@@ -9539,7 +9547,7 @@
         </w:rPr>
         <w:t xml:space="preserve">#Models with </w:t>
       </w:r>
-      <w:del w:id="61" w:author="Jessica Qualley" w:date="2020-04-06T13:53:00Z">
+      <w:del w:id="63" w:author="Jessica Qualley" w:date="2020-04-06T13:53:00Z">
         <w:r>
           <w:rPr>
             <w:rStyle w:val="CommentTok"/>
@@ -9547,7 +9555,7 @@
           <w:delText xml:space="preserve">three </w:delText>
         </w:r>
       </w:del>
-      <w:ins w:id="62" w:author="Jessica Qualley" w:date="2020-04-06T13:53:00Z">
+      <w:ins w:id="64" w:author="Jessica Qualley" w:date="2020-04-06T13:53:00Z">
         <w:r>
           <w:rPr>
             <w:rStyle w:val="CommentTok"/>
@@ -9561,7 +9569,7 @@
         </w:rPr>
         <w:t xml:space="preserve">explanatory variables </w:t>
       </w:r>
-      <w:del w:id="63" w:author="Jessica Qualley" w:date="2020-04-06T13:53:00Z">
+      <w:del w:id="65" w:author="Jessica Qualley" w:date="2020-04-06T13:53:00Z">
         <w:r>
           <w:rPr>
             <w:rStyle w:val="CommentTok"/>
@@ -9569,7 +9577,7 @@
           <w:delText xml:space="preserve">and </w:delText>
         </w:r>
       </w:del>
-      <w:ins w:id="64" w:author="Jessica Qualley" w:date="2020-04-06T13:53:00Z">
+      <w:ins w:id="66" w:author="Jessica Qualley" w:date="2020-04-06T13:53:00Z">
         <w:r>
           <w:rPr>
             <w:rStyle w:val="CommentTok"/>
@@ -9577,7 +9585,7 @@
           <w:t>in the</w:t>
         </w:r>
       </w:ins>
-      <w:del w:id="65" w:author="Jessica Qualley" w:date="2020-04-06T13:53:00Z">
+      <w:del w:id="67" w:author="Jessica Qualley" w:date="2020-04-06T13:53:00Z">
         <w:r>
           <w:rPr>
             <w:rStyle w:val="CommentTok"/>
@@ -9591,7 +9599,7 @@
         </w:rPr>
         <w:t xml:space="preserve"> interaction term</w:t>
       </w:r>
-      <w:ins w:id="66" w:author="Jessica Qualley" w:date="2020-04-06T13:53:00Z">
+      <w:ins w:id="68" w:author="Jessica Qualley" w:date="2020-04-06T13:53:00Z">
         <w:r>
           <w:rPr>
             <w:rStyle w:val="CommentTok"/>
@@ -10281,7 +10289,7 @@
         </w:rPr>
         <w:t xml:space="preserve">#Models with three explanatory variables </w:t>
       </w:r>
-      <w:del w:id="67" w:author="Jessica Qualley" w:date="2020-04-06T13:53:00Z">
+      <w:del w:id="69" w:author="Jessica Qualley" w:date="2020-04-06T13:53:00Z">
         <w:r>
           <w:rPr>
             <w:rStyle w:val="CommentTok"/>
@@ -10289,7 +10297,7 @@
           <w:delText>and two</w:delText>
         </w:r>
       </w:del>
-      <w:ins w:id="68" w:author="Jessica Qualley" w:date="2020-04-06T13:53:00Z">
+      <w:ins w:id="70" w:author="Jessica Qualley" w:date="2020-04-06T13:53:00Z">
         <w:r>
           <w:rPr>
             <w:rStyle w:val="CommentTok"/>
@@ -11428,7 +11436,7 @@
         </w:rPr>
         <w:t xml:space="preserve">#Call variation within and between </w:t>
       </w:r>
-      <w:ins w:id="69" w:author="Jessica Qualley" w:date="2020-04-06T13:53:00Z">
+      <w:ins w:id="71" w:author="Jessica Qualley" w:date="2020-04-06T13:53:00Z">
         <w:r>
           <w:rPr>
             <w:rStyle w:val="CommentTok"/>
@@ -11442,7 +11450,7 @@
         </w:rPr>
         <w:t>salmon.</w:t>
       </w:r>
-      <w:ins w:id="70" w:author="Jessica Qualley" w:date="2020-04-06T13:54:00Z">
+      <w:ins w:id="72" w:author="Jessica Qualley" w:date="2020-04-06T13:54:00Z">
         <w:r>
           <w:rPr>
             <w:rStyle w:val="CommentTok"/>
@@ -11450,7 +11458,7 @@
           <w:t>ID</w:t>
         </w:r>
       </w:ins>
-      <w:del w:id="71" w:author="Jessica Qualley" w:date="2020-04-06T13:54:00Z">
+      <w:del w:id="73" w:author="Jessica Qualley" w:date="2020-04-06T13:54:00Z">
         <w:r>
           <w:rPr>
             <w:rStyle w:val="CommentTok"/>
@@ -11458,7 +11466,7 @@
           <w:delText>id</w:delText>
         </w:r>
       </w:del>
-      <w:ins w:id="72" w:author="Jessica Qualley" w:date="2020-04-06T13:53:00Z">
+      <w:ins w:id="74" w:author="Jessica Qualley" w:date="2020-04-06T13:53:00Z">
         <w:r>
           <w:rPr>
             <w:rStyle w:val="CommentTok"/>
@@ -11539,7 +11547,7 @@
         </w:rPr>
         <w:t>#Calculate conﬁdence intervals for coeﬃcient estimate</w:t>
       </w:r>
-      <w:ins w:id="73" w:author="Jessica Qualley" w:date="2020-04-06T13:54:00Z">
+      <w:ins w:id="75" w:author="Jessica Qualley" w:date="2020-04-06T13:54:00Z">
         <w:r>
           <w:rPr>
             <w:rStyle w:val="CommentTok"/>
@@ -11725,7 +11733,7 @@
         </w:rPr>
         <w:t xml:space="preserve">#Call variation within and between </w:t>
       </w:r>
-      <w:ins w:id="74" w:author="Jessica Qualley" w:date="2020-04-06T13:54:00Z">
+      <w:ins w:id="76" w:author="Jessica Qualley" w:date="2020-04-06T13:54:00Z">
         <w:r>
           <w:rPr>
             <w:rStyle w:val="CommentTok"/>
@@ -11739,7 +11747,7 @@
         </w:rPr>
         <w:t>salmon.</w:t>
       </w:r>
-      <w:ins w:id="75" w:author="Jessica Qualley" w:date="2020-04-06T13:54:00Z">
+      <w:ins w:id="77" w:author="Jessica Qualley" w:date="2020-04-06T13:54:00Z">
         <w:r>
           <w:rPr>
             <w:rStyle w:val="CommentTok"/>
@@ -11747,7 +11755,7 @@
           <w:t>ID</w:t>
         </w:r>
       </w:ins>
-      <w:del w:id="76" w:author="Jessica Qualley" w:date="2020-04-06T13:54:00Z">
+      <w:del w:id="78" w:author="Jessica Qualley" w:date="2020-04-06T13:54:00Z">
         <w:r>
           <w:rPr>
             <w:rStyle w:val="CommentTok"/>
@@ -11755,7 +11763,7 @@
           <w:delText>id</w:delText>
         </w:r>
       </w:del>
-      <w:ins w:id="77" w:author="Jessica Qualley" w:date="2020-04-06T13:54:00Z">
+      <w:ins w:id="79" w:author="Jessica Qualley" w:date="2020-04-06T13:54:00Z">
         <w:r>
           <w:rPr>
             <w:rStyle w:val="CommentTok"/>
@@ -11837,7 +11845,7 @@
         <w:lastRenderedPageBreak/>
         <w:t>#Calculate conﬁdence intervals for coeﬃcient estimate</w:t>
       </w:r>
-      <w:ins w:id="78" w:author="Jessica Qualley" w:date="2020-04-06T13:54:00Z">
+      <w:ins w:id="80" w:author="Jessica Qualley" w:date="2020-04-06T13:54:00Z">
         <w:r>
           <w:rPr>
             <w:rStyle w:val="CommentTok"/>
@@ -11976,68 +11984,6 @@
                 <pic:pic xmlns:pic="http://schemas.openxmlformats.org/drawingml/2006/picture">
                   <pic:nvPicPr>
                     <pic:cNvPr id="0" name="Picture" descr="Data-analysis-project_files/figure-docx/unnamed-chunk-25-1.png"/>
-                    <pic:cNvPicPr>
-                      <a:picLocks noChangeAspect="1" noChangeArrowheads="1"/>
-                    </pic:cNvPicPr>
-                  </pic:nvPicPr>
-                  <pic:blipFill>
-                    <a:blip r:embed="rId23"/>
-                    <a:stretch>
-                      <a:fillRect/>
-                    </a:stretch>
-                  </pic:blipFill>
-                  <pic:spPr bwMode="auto">
-                    <a:xfrm>
-                      <a:off x="0" y="0"/>
-                      <a:ext cx="5334000" cy="2667000"/>
-                    </a:xfrm>
-                    <a:prstGeom prst="rect">
-                      <a:avLst/>
-                    </a:prstGeom>
-                    <a:noFill/>
-                    <a:ln w="9525">
-                      <a:noFill/>
-                      <a:headEnd/>
-                      <a:tailEnd/>
-                    </a:ln>
-                  </pic:spPr>
-                </pic:pic>
-              </a:graphicData>
-            </a:graphic>
-          </wp:inline>
-        </w:drawing>
-      </w:r>
-    </w:p>
-    <w:p>
-      <w:pPr>
-        <w:pStyle w:val="SourceCode"/>
-      </w:pPr>
-      <w:r>
-        <w:rPr>
-          <w:rStyle w:val="VerbatimChar"/>
-        </w:rPr>
-        <w:t>## Computing profile confidence intervals ...</w:t>
-      </w:r>
-    </w:p>
-    <w:p>
-      <w:pPr>
-        <w:pStyle w:val="FirstParagraph"/>
-      </w:pPr>
-      <w:r>
-        <w:rPr>
-          <w:noProof/>
-        </w:rPr>
-        <w:drawing>
-          <wp:inline distT="0" distB="0" distL="0" distR="0" wp14:anchorId="6DFD824D" wp14:editId="317CB74A">
-            <wp:extent cx="5334000" cy="2667000"/>
-            <wp:effectExtent l="0" t="0" r="0" b="0"/>
-            <wp:docPr id="15" name="Picture"/>
-            <wp:cNvGraphicFramePr/>
-            <a:graphic xmlns:a="http://schemas.openxmlformats.org/drawingml/2006/main">
-              <a:graphicData uri="http://schemas.openxmlformats.org/drawingml/2006/picture">
-                <pic:pic xmlns:pic="http://schemas.openxmlformats.org/drawingml/2006/picture">
-                  <pic:nvPicPr>
-                    <pic:cNvPr id="0" name="Picture" descr="Data-analysis-project_files/figure-docx/unnamed-chunk-26-1.png"/>
                     <pic:cNvPicPr>
                       <a:picLocks noChangeAspect="1" noChangeArrowheads="1"/>
                     </pic:cNvPicPr>
@@ -12072,9 +12018,71 @@
     </w:p>
     <w:p>
       <w:pPr>
+        <w:pStyle w:val="SourceCode"/>
+      </w:pPr>
+      <w:r>
+        <w:rPr>
+          <w:rStyle w:val="VerbatimChar"/>
+        </w:rPr>
+        <w:t>## Computing profile confidence intervals ...</w:t>
+      </w:r>
+    </w:p>
+    <w:p>
+      <w:pPr>
+        <w:pStyle w:val="FirstParagraph"/>
+      </w:pPr>
+      <w:r>
+        <w:rPr>
+          <w:noProof/>
+        </w:rPr>
+        <w:drawing>
+          <wp:inline distT="0" distB="0" distL="0" distR="0" wp14:anchorId="6DFD824D" wp14:editId="317CB74A">
+            <wp:extent cx="5334000" cy="2667000"/>
+            <wp:effectExtent l="0" t="0" r="0" b="0"/>
+            <wp:docPr id="15" name="Picture"/>
+            <wp:cNvGraphicFramePr/>
+            <a:graphic xmlns:a="http://schemas.openxmlformats.org/drawingml/2006/main">
+              <a:graphicData uri="http://schemas.openxmlformats.org/drawingml/2006/picture">
+                <pic:pic xmlns:pic="http://schemas.openxmlformats.org/drawingml/2006/picture">
+                  <pic:nvPicPr>
+                    <pic:cNvPr id="0" name="Picture" descr="Data-analysis-project_files/figure-docx/unnamed-chunk-26-1.png"/>
+                    <pic:cNvPicPr>
+                      <a:picLocks noChangeAspect="1" noChangeArrowheads="1"/>
+                    </pic:cNvPicPr>
+                  </pic:nvPicPr>
+                  <pic:blipFill>
+                    <a:blip r:embed="rId25"/>
+                    <a:stretch>
+                      <a:fillRect/>
+                    </a:stretch>
+                  </pic:blipFill>
+                  <pic:spPr bwMode="auto">
+                    <a:xfrm>
+                      <a:off x="0" y="0"/>
+                      <a:ext cx="5334000" cy="2667000"/>
+                    </a:xfrm>
+                    <a:prstGeom prst="rect">
+                      <a:avLst/>
+                    </a:prstGeom>
+                    <a:noFill/>
+                    <a:ln w="9525">
+                      <a:noFill/>
+                      <a:headEnd/>
+                      <a:tailEnd/>
+                    </a:ln>
+                  </pic:spPr>
+                </pic:pic>
+              </a:graphicData>
+            </a:graphic>
+          </wp:inline>
+        </w:drawing>
+      </w:r>
+    </w:p>
+    <w:p>
+      <w:pPr>
         <w:pStyle w:val="BodyText"/>
         <w:rPr>
-          <w:ins w:id="79" w:author="Jessica Qualley" w:date="2020-04-06T13:55:00Z"/>
+          <w:ins w:id="81" w:author="Jessica Qualley" w:date="2020-04-06T13:55:00Z"/>
         </w:rPr>
       </w:pPr>
       <w:r>
@@ -12085,7 +12093,7 @@
       <w:pPr>
         <w:pStyle w:val="BodyText"/>
       </w:pPr>
-      <w:del w:id="80" w:author="Jessica Qualley" w:date="2020-04-06T13:55:00Z">
+      <w:del w:id="82" w:author="Jessica Qualley" w:date="2020-04-06T13:55:00Z">
         <w:r>
           <w:lastRenderedPageBreak/>
           <w:delText xml:space="preserve"> </w:delText>
@@ -12094,24 +12102,24 @@
       <w:r>
         <w:t>##</w:t>
       </w:r>
-      <w:commentRangeStart w:id="81"/>
-      <w:commentRangeStart w:id="82"/>
+      <w:commentRangeStart w:id="83"/>
+      <w:commentRangeStart w:id="84"/>
       <w:r>
         <w:t xml:space="preserve">Visualizing Model 11 </w:t>
       </w:r>
-      <w:commentRangeEnd w:id="81"/>
+      <w:commentRangeEnd w:id="83"/>
       <w:r>
         <w:rPr>
           <w:rStyle w:val="CommentReference"/>
         </w:rPr>
-        <w:commentReference w:id="81"/>
-      </w:r>
-      <w:commentRangeEnd w:id="82"/>
+        <w:commentReference w:id="83"/>
+      </w:r>
+      <w:commentRangeEnd w:id="84"/>
       <w:r>
         <w:rPr>
           <w:rStyle w:val="CommentReference"/>
         </w:rPr>
-        <w:commentReference w:id="82"/>
+        <w:commentReference w:id="84"/>
       </w:r>
       <w:r>
         <w:rPr>
@@ -12133,7 +12141,7 @@
                     </pic:cNvPicPr>
                   </pic:nvPicPr>
                   <pic:blipFill>
-                    <a:blip r:embed="rId25"/>
+                    <a:blip r:embed="rId26"/>
                     <a:stretch>
                       <a:fillRect/>
                     </a:stretch>
@@ -12193,7 +12201,7 @@
                     </pic:cNvPicPr>
                   </pic:nvPicPr>
                   <pic:blipFill>
-                    <a:blip r:embed="rId26"/>
+                    <a:blip r:embed="rId27"/>
                     <a:stretch>
                       <a:fillRect/>
                     </a:stretch>
@@ -12224,7 +12232,7 @@
       <w:pPr>
         <w:pStyle w:val="BodyText"/>
         <w:rPr>
-          <w:ins w:id="83" w:author="Jessica Qualley" w:date="2020-04-06T13:56:00Z"/>
+          <w:ins w:id="85" w:author="Jessica Qualley" w:date="2020-04-06T13:56:00Z"/>
         </w:rPr>
       </w:pPr>
       <w:r>
@@ -12235,7 +12243,7 @@
       <w:pPr>
         <w:pStyle w:val="BodyText"/>
       </w:pPr>
-      <w:del w:id="84" w:author="Jessica Qualley" w:date="2020-04-06T13:56:00Z">
+      <w:del w:id="86" w:author="Jessica Qualley" w:date="2020-04-06T13:56:00Z">
         <w:r>
           <w:delText xml:space="preserve"> (400 words) </w:delText>
         </w:r>
@@ -12273,13 +12281,13 @@
       <w:pPr>
         <w:pStyle w:val="Heading2"/>
       </w:pPr>
-      <w:bookmarkStart w:id="85" w:name="references"/>
-      <w:commentRangeStart w:id="86"/>
+      <w:bookmarkStart w:id="87" w:name="references"/>
+      <w:commentRangeStart w:id="88"/>
       <w:r>
         <w:t>References</w:t>
       </w:r>
-      <w:bookmarkEnd w:id="85"/>
-      <w:commentRangeEnd w:id="86"/>
+      <w:bookmarkEnd w:id="87"/>
+      <w:commentRangeEnd w:id="88"/>
       <w:r>
         <w:rPr>
           <w:rStyle w:val="CommentReference"/>
@@ -12288,7 +12296,7 @@
           <w:bCs w:val="0"/>
           <w:color w:val="auto"/>
         </w:rPr>
-        <w:commentReference w:id="86"/>
+        <w:commentReference w:id="88"/>
       </w:r>
     </w:p>
     <w:p>
@@ -12338,7 +12346,7 @@
       <w:r>
         <w:t xml:space="preserve">Julian Faraway (2016). faraway: Functions and Datasets for Books by Julian Faraway. R package version 1.0.7. </w:t>
       </w:r>
-      <w:hyperlink r:id="rId27">
+      <w:hyperlink r:id="rId28">
         <w:r>
           <w:rPr>
             <w:rStyle w:val="Hyperlink"/>
@@ -12354,7 +12362,7 @@
       <w:r>
         <w:t xml:space="preserve">Hadley Wickham (2011). The Split-Apply-Combine Strategy for Data Analysis. Journal of Statistical Software, 40(1), 1-29. URL </w:t>
       </w:r>
-      <w:hyperlink r:id="rId28">
+      <w:hyperlink r:id="rId29">
         <w:r>
           <w:rPr>
             <w:rStyle w:val="Hyperlink"/>
@@ -12373,7 +12381,7 @@
       <w:r>
         <w:t xml:space="preserve">Wickham et al., (2019). Welcome to the tidyverse. Journal of Open Source Software, 4(43), 1686, </w:t>
       </w:r>
-      <w:hyperlink r:id="rId29">
+      <w:hyperlink r:id="rId30">
         <w:r>
           <w:rPr>
             <w:rStyle w:val="Hyperlink"/>
@@ -12390,7 +12398,7 @@
         <w:lastRenderedPageBreak/>
         <w:t xml:space="preserve">Douglas Bates, Martin Maechler, Ben Bolker, Steve Walker (2015). Fitting Linear Mixed-Effects Models Using lme4. Journal of Statistical Software, 67(1), 1-48. </w:t>
       </w:r>
-      <w:hyperlink r:id="rId30">
+      <w:hyperlink r:id="rId31">
         <w:r>
           <w:rPr>
             <w:rStyle w:val="Hyperlink"/>
@@ -12409,7 +12417,7 @@
       <w:r>
         <w:t xml:space="preserve">Ben Bolker and R Development Core Team (2020). bbmle: Tools for General Maximum Likelihood Estimation. R package version 1.0.23.1. </w:t>
       </w:r>
-      <w:hyperlink r:id="rId31">
+      <w:hyperlink r:id="rId32">
         <w:r>
           <w:rPr>
             <w:rStyle w:val="Hyperlink"/>
@@ -12425,7 +12433,7 @@
       <w:r>
         <w:t xml:space="preserve">Baptiste Auguie (2017). gridExtra: Miscellaneous Functions for “Grid” Graphics. R package version 2.3. </w:t>
       </w:r>
-      <w:hyperlink r:id="rId32">
+      <w:hyperlink r:id="rId33">
         <w:r>
           <w:rPr>
             <w:rStyle w:val="Hyperlink"/>
@@ -12573,7 +12581,7 @@
       </w:r>
     </w:p>
   </w:comment>
-  <w:comment w:id="41" w:author="Rebecca Hansen" w:date="2020-04-06T15:19:00Z" w:initials="RH">
+  <w:comment w:id="19" w:author="Rebecca Hansen" w:date="2020-04-06T15:24:00Z" w:initials="RH">
     <w:p>
       <w:pPr>
         <w:pStyle w:val="CommentText"/>
@@ -12585,11 +12593,13 @@
         <w:annotationRef/>
       </w:r>
       <w:r>
-        <w:t>I didn’t change any of these model annotations because what you wrote actually means the same thing as what I wrote</w:t>
-      </w:r>
+        <w:t xml:space="preserve">This should say something more like “for non-independence of measurements taken for the same salmon, which is unbalanced </w:t>
+      </w:r>
+      <w:bookmarkStart w:id="22" w:name="_GoBack"/>
+      <w:bookmarkEnd w:id="22"/>
     </w:p>
   </w:comment>
-  <w:comment w:id="50" w:author="Jessica Qualley" w:date="2020-04-06T13:43:00Z" w:initials="JQ">
+  <w:comment w:id="43" w:author="Rebecca Hansen" w:date="2020-04-06T15:19:00Z" w:initials="RH">
     <w:p>
       <w:pPr>
         <w:pStyle w:val="CommentText"/>
@@ -12601,11 +12611,11 @@
         <w:annotationRef/>
       </w:r>
       <w:r>
-        <w:t>Make plots and font size bigger</w:t>
+        <w:t>I didn’t change any of these model annotations because what you wrote actually means the same thing as what I wrote</w:t>
       </w:r>
     </w:p>
   </w:comment>
-  <w:comment w:id="51" w:author="Rebecca Hansen" w:date="2020-04-06T15:20:00Z" w:initials="RH">
+  <w:comment w:id="52" w:author="Jessica Qualley" w:date="2020-04-06T13:43:00Z" w:initials="JQ">
     <w:p>
       <w:pPr>
         <w:pStyle w:val="CommentText"/>
@@ -12617,11 +12627,27 @@
         <w:annotationRef/>
       </w:r>
       <w:r>
-        <w:t>Worried about space</w:t>
+        <w:t>Make plots and font size bigger</w:t>
       </w:r>
     </w:p>
   </w:comment>
-  <w:comment w:id="52" w:author="Jessica Qualley" w:date="2020-04-06T13:44:00Z" w:initials="JQ">
+  <w:comment w:id="53" w:author="Rebecca Hansen" w:date="2020-04-06T15:20:00Z" w:initials="RH">
+    <w:p>
+      <w:pPr>
+        <w:pStyle w:val="CommentText"/>
+      </w:pPr>
+      <w:r>
+        <w:rPr>
+          <w:rStyle w:val="CommentReference"/>
+        </w:rPr>
+        <w:annotationRef/>
+      </w:r>
+      <w:r>
+        <w:t>Worried about space</w:t>
+      </w:r>
+    </w:p>
+  </w:comment>
+  <w:comment w:id="54" w:author="Jessica Qualley" w:date="2020-04-06T13:44:00Z" w:initials="JQ">
     <w:p>
       <w:pPr>
         <w:pStyle w:val="CommentText"/>
@@ -12650,7 +12676,7 @@
       </w:r>
     </w:p>
   </w:comment>
-  <w:comment w:id="53" w:author="Rebecca Hansen" w:date="2020-04-06T15:20:00Z" w:initials="RH">
+  <w:comment w:id="55" w:author="Rebecca Hansen" w:date="2020-04-06T15:20:00Z" w:initials="RH">
     <w:p>
       <w:pPr>
         <w:pStyle w:val="CommentText"/>
@@ -12666,7 +12692,7 @@
       </w:r>
     </w:p>
   </w:comment>
-  <w:comment w:id="54" w:author="Jessica Qualley" w:date="2020-04-06T13:48:00Z" w:initials="JQ">
+  <w:comment w:id="56" w:author="Jessica Qualley" w:date="2020-04-06T13:48:00Z" w:initials="JQ">
     <w:p>
       <w:pPr>
         <w:pStyle w:val="CommentText"/>
@@ -12682,7 +12708,7 @@
       </w:r>
     </w:p>
   </w:comment>
-  <w:comment w:id="56" w:author="Jessica Qualley" w:date="2020-04-06T13:51:00Z" w:initials="JQ">
+  <w:comment w:id="58" w:author="Jessica Qualley" w:date="2020-04-06T13:51:00Z" w:initials="JQ">
     <w:p>
       <w:pPr>
         <w:pStyle w:val="CommentText"/>
@@ -12698,7 +12724,7 @@
       </w:r>
     </w:p>
   </w:comment>
-  <w:comment w:id="57" w:author="Rebecca Hansen" w:date="2020-04-06T15:20:00Z" w:initials="RH">
+  <w:comment w:id="59" w:author="Rebecca Hansen" w:date="2020-04-06T15:20:00Z" w:initials="RH">
     <w:p>
       <w:pPr>
         <w:pStyle w:val="CommentText"/>
@@ -12714,7 +12740,7 @@
       </w:r>
     </w:p>
   </w:comment>
-  <w:comment w:id="81" w:author="Jessica Qualley" w:date="2020-04-06T13:55:00Z" w:initials="JQ">
+  <w:comment w:id="83" w:author="Jessica Qualley" w:date="2020-04-06T13:55:00Z" w:initials="JQ">
     <w:p>
       <w:pPr>
         <w:pStyle w:val="CommentText"/>
@@ -12730,7 +12756,7 @@
       </w:r>
     </w:p>
   </w:comment>
-  <w:comment w:id="82" w:author="Rebecca Hansen" w:date="2020-04-06T15:22:00Z" w:initials="RH">
+  <w:comment w:id="84" w:author="Rebecca Hansen" w:date="2020-04-06T15:22:00Z" w:initials="RH">
     <w:p>
       <w:pPr>
         <w:pStyle w:val="CommentText"/>
@@ -12746,12 +12772,11 @@
       </w:r>
     </w:p>
   </w:comment>
-  <w:comment w:id="86" w:author="Jessica Qualley" w:date="2020-04-06T13:57:00Z" w:initials="JQ">
+  <w:comment w:id="88" w:author="Jessica Qualley" w:date="2020-04-06T13:57:00Z" w:initials="JQ">
     <w:p>
       <w:pPr>
         <w:pStyle w:val="CommentText"/>
       </w:pPr>
-      <w:bookmarkStart w:id="87" w:name="_GoBack"/>
       <w:r>
         <w:rPr>
           <w:rStyle w:val="CommentReference"/>
@@ -12761,7 +12786,6 @@
       <w:r>
         <w:t>Alphabetical order.</w:t>
       </w:r>
-      <w:bookmarkEnd w:id="87"/>
     </w:p>
   </w:comment>
 </w:comments>
@@ -12776,6 +12800,7 @@
   <w15:commentEx w15:paraId="007D7115" w15:done="0"/>
   <w15:commentEx w15:paraId="40800E1B" w15:paraIdParent="007D7115" w15:done="0"/>
   <w15:commentEx w15:paraId="5AD546AD" w15:paraIdParent="007D7115" w15:done="0"/>
+  <w15:commentEx w15:paraId="4CADB292" w15:done="0"/>
   <w15:commentEx w15:paraId="3BE81CE9" w15:done="0"/>
   <w15:commentEx w15:paraId="6767E13B" w15:done="0"/>
   <w15:commentEx w15:paraId="11C07AE0" w15:paraIdParent="6767E13B" w15:done="0"/>
@@ -12799,6 +12824,7 @@
   <w16cid:commentId w16cid:paraId="007D7115" w16cid:durableId="2235ADC5"/>
   <w16cid:commentId w16cid:paraId="40800E1B" w16cid:durableId="2235C6BE"/>
   <w16cid:commentId w16cid:paraId="5AD546AD" w16cid:durableId="2235C6D0"/>
+  <w16cid:commentId w16cid:paraId="4CADB292" w16cid:durableId="2235C83E"/>
   <w16cid:commentId w16cid:paraId="3BE81CE9" w16cid:durableId="2235C6F0"/>
   <w16cid:commentId w16cid:paraId="6767E13B" w16cid:durableId="2235B080"/>
   <w16cid:commentId w16cid:paraId="11C07AE0" w16cid:durableId="2235C727"/>
@@ -14616,4 +14642,16 @@
   </a:objectDefaults>
   <a:extraClrSchemeLst/>
 </a:theme>
+</file>
+
+<file path=customXml/item1.xml><?xml version="1.0" encoding="utf-8"?>
+<b:Sources xmlns:b="http://schemas.openxmlformats.org/officeDocument/2006/bibliography" xmlns="http://schemas.openxmlformats.org/officeDocument/2006/bibliography" SelectedStyle="\APASixthEditionOfficeOnline.xsl" StyleName="APA" Version="6"/>
+</file>
+
+<file path=customXml/itemProps1.xml><?xml version="1.0" encoding="utf-8"?>
+<ds:datastoreItem xmlns:ds="http://schemas.openxmlformats.org/officeDocument/2006/customXml" ds:itemID="{4CBE1B54-CBAC-4905-A92F-A28869344327}">
+  <ds:schemaRefs>
+    <ds:schemaRef ds:uri="http://schemas.openxmlformats.org/officeDocument/2006/bibliography"/>
+  </ds:schemaRefs>
+</ds:datastoreItem>
 </file>
</xml_diff>